<commit_message>
3rd article annotated and added
</commit_message>
<xml_diff>
--- a/homework/os-literature/HustedBib.docx
+++ b/homework/os-literature/HustedBib.docx
@@ -3,14 +3,28 @@
 <w:document xmlns:wpc="http://schemas.microsoft.com/office/word/2010/wordprocessingCanvas" xmlns:mo="http://schemas.microsoft.com/office/mac/office/2008/main" xmlns:mc="http://schemas.openxmlformats.org/markup-compatibility/2006" xmlns:mv="urn:schemas-microsoft-com:mac:vml" xmlns:o="urn:schemas-microsoft-com:office:office" xmlns:r="http://schemas.openxmlformats.org/officeDocument/2006/relationships" xmlns:m="http://schemas.openxmlformats.org/officeDocument/2006/math" xmlns:v="urn:schemas-microsoft-com:vml" xmlns:wp14="http://schemas.microsoft.com/office/word/2010/wordprocessingDrawing" xmlns:wp="http://schemas.openxmlformats.org/drawingml/2006/wordprocessingDrawing" xmlns:w10="urn:schemas-microsoft-com:office:word" xmlns:w="http://schemas.openxmlformats.org/wordprocessingml/2006/main" xmlns:w14="http://schemas.microsoft.com/office/word/2010/wordml" xmlns:wpg="http://schemas.microsoft.com/office/word/2010/wordprocessingGroup" xmlns:wpi="http://schemas.microsoft.com/office/word/2010/wordprocessingInk" xmlns:wne="http://schemas.microsoft.com/office/word/2006/wordml" xmlns:wps="http://schemas.microsoft.com/office/word/2010/wordprocessingShape" mc:Ignorable="w14 wp14">
   <w:body>
     <w:p>
+      <w:pPr>
+        <w:rPr>
+          <w:rFonts w:hint="eastAsia"/>
+        </w:rPr>
+      </w:pPr>
       <w:r>
         <w:t>Willy Husted</w:t>
       </w:r>
     </w:p>
-    <w:p/>
+    <w:p>
+      <w:pPr>
+        <w:rPr>
+          <w:rFonts w:hint="eastAsia"/>
+        </w:rPr>
+      </w:pPr>
+    </w:p>
     <w:p>
       <w:pPr>
         <w:jc w:val="center"/>
+        <w:rPr>
+          <w:rFonts w:hint="eastAsia"/>
+        </w:rPr>
       </w:pPr>
       <w:r>
         <w:t>Annotated Bibliography</w:t>
@@ -19,6 +33,9 @@
     <w:p>
       <w:pPr>
         <w:jc w:val="center"/>
+        <w:rPr>
+          <w:rFonts w:hint="eastAsia"/>
+        </w:rPr>
       </w:pPr>
     </w:p>
     <w:p>
@@ -52,469 +69,427 @@
           <w:shd w:val="clear" w:color="auto" w:fill="FFFFFF"/>
         </w:rPr>
         <w:tab/>
+      </w:r>
+      <w:r>
+        <w:rPr>
+          <w:rFonts w:ascii="Times New Roman" w:eastAsia="Times New Roman" w:hAnsi="Times New Roman" w:cs="Times New Roman"/>
+          <w:i/>
+          <w:iCs/>
+          <w:color w:val="000000"/>
+          <w:shd w:val="clear" w:color="auto" w:fill="FFFFFF"/>
+        </w:rPr>
+        <w:t>ACM SIGACT News</w:t>
+      </w:r>
+      <w:r>
+        <w:rPr>
+          <w:rFonts w:ascii="Times New Roman" w:eastAsia="Times New Roman" w:hAnsi="Times New Roman" w:cs="Times New Roman"/>
+          <w:color w:val="000000"/>
+          <w:shd w:val="clear" w:color="auto" w:fill="FFFFFF"/>
+        </w:rPr>
+        <w:t> 10.2 (1978): 42. </w:t>
+      </w:r>
+      <w:r>
+        <w:rPr>
+          <w:rFonts w:ascii="Times New Roman" w:eastAsia="Times New Roman" w:hAnsi="Times New Roman" w:cs="Times New Roman"/>
+          <w:i/>
+          <w:iCs/>
+          <w:color w:val="000000"/>
+          <w:shd w:val="clear" w:color="auto" w:fill="FFFFFF"/>
+        </w:rPr>
+        <w:t>ACM</w:t>
+      </w:r>
+      <w:r>
+        <w:rPr>
+          <w:rFonts w:ascii="Times New Roman" w:eastAsia="Times New Roman" w:hAnsi="Times New Roman" w:cs="Times New Roman"/>
+          <w:color w:val="000000"/>
+          <w:shd w:val="clear" w:color="auto" w:fill="FFFFFF"/>
+        </w:rPr>
+        <w:t>. Web. 31 Mar. 2014.</w:t>
+      </w:r>
+    </w:p>
+    <w:p>
+      <w:pPr>
+        <w:rPr>
+          <w:rFonts w:ascii="Times New Roman" w:eastAsia="Times New Roman" w:hAnsi="Times New Roman" w:cs="Times New Roman"/>
+          <w:color w:val="000000"/>
+          <w:shd w:val="clear" w:color="auto" w:fill="FFFFFF"/>
+        </w:rPr>
+      </w:pPr>
+    </w:p>
+    <w:p>
+      <w:pPr>
+        <w:ind w:firstLine="720"/>
+        <w:rPr>
+          <w:rFonts w:ascii="Times New Roman" w:eastAsia="Times New Roman" w:hAnsi="Times New Roman" w:cs="Times New Roman"/>
+          <w:color w:val="000000"/>
+          <w:shd w:val="clear" w:color="auto" w:fill="FFFFFF"/>
+        </w:rPr>
+      </w:pPr>
+      <w:r>
+        <w:rPr>
+          <w:rFonts w:ascii="Times New Roman" w:eastAsia="Times New Roman" w:hAnsi="Times New Roman" w:cs="Times New Roman"/>
+          <w:color w:val="000000"/>
+          <w:shd w:val="clear" w:color="auto" w:fill="FFFFFF"/>
+        </w:rPr>
+        <w:t>Continuing the work of Di</w:t>
+      </w:r>
+      <w:r>
+        <w:rPr>
+          <w:rFonts w:ascii="Times New Roman" w:eastAsia="Times New Roman" w:hAnsi="Times New Roman" w:cs="Times New Roman"/>
+          <w:color w:val="000000"/>
+          <w:shd w:val="clear" w:color="auto" w:fill="FFFFFF"/>
+        </w:rPr>
+        <w:t>jkstra and Knuth, this article by James E. Burns examines the upper and lower bounds of shared variables among asynchronous, parallel processes with regard to the problem of mutual exclusion. Burns’s addition to this classic problem is a closer look at the realistic case of the operations mentioned by Dijkstra, Knuth, and others in which the operations are restricted to single binary variables.</w:t>
+      </w:r>
+    </w:p>
+    <w:p>
+      <w:pPr>
+        <w:rPr>
+          <w:rFonts w:ascii="Times New Roman" w:eastAsia="Times New Roman" w:hAnsi="Times New Roman" w:cs="Times New Roman"/>
+          <w:color w:val="000000"/>
+          <w:shd w:val="clear" w:color="auto" w:fill="FFFFFF"/>
+        </w:rPr>
+      </w:pPr>
+      <w:r>
+        <w:rPr>
+          <w:rFonts w:ascii="Times New Roman" w:eastAsia="Times New Roman" w:hAnsi="Times New Roman" w:cs="Times New Roman"/>
+          <w:color w:val="000000"/>
+          <w:shd w:val="clear" w:color="auto" w:fill="FFFFFF"/>
+        </w:rPr>
+        <w:tab/>
+      </w:r>
+      <w:r>
+        <w:rPr>
+          <w:rFonts w:ascii="Times New Roman" w:eastAsia="Times New Roman" w:hAnsi="Times New Roman" w:cs="Times New Roman"/>
+          <w:color w:val="000000"/>
+          <w:shd w:val="clear" w:color="auto" w:fill="FFFFFF"/>
+        </w:rPr>
+        <w:t>I believe this is a reputable article. It comes from a large, well-known university—Georgia Tech—and has 11 citations. However, it was published in the ACM newsletter, and was therefore not peer reviewed and may be less “official” than a</w:t>
+      </w:r>
+      <w:r>
+        <w:rPr>
+          <w:rFonts w:ascii="Times New Roman" w:eastAsia="Times New Roman" w:hAnsi="Times New Roman" w:cs="Times New Roman"/>
+          <w:color w:val="000000"/>
+          <w:shd w:val="clear" w:color="auto" w:fill="FFFFFF"/>
+        </w:rPr>
+        <w:t>n identical</w:t>
+      </w:r>
+      <w:r>
+        <w:rPr>
+          <w:rFonts w:ascii="Times New Roman" w:eastAsia="Times New Roman" w:hAnsi="Times New Roman" w:cs="Times New Roman"/>
+          <w:color w:val="000000"/>
+          <w:shd w:val="clear" w:color="auto" w:fill="FFFFFF"/>
+        </w:rPr>
+        <w:t xml:space="preserve"> article that is published in the ACM journal.</w:t>
+      </w:r>
+    </w:p>
+    <w:p>
+      <w:pPr>
+        <w:rPr>
+          <w:rFonts w:ascii="Times New Roman" w:eastAsia="Times New Roman" w:hAnsi="Times New Roman" w:cs="Times New Roman"/>
+          <w:color w:val="000000"/>
+          <w:shd w:val="clear" w:color="auto" w:fill="FFFFFF"/>
+        </w:rPr>
+      </w:pPr>
+    </w:p>
+    <w:p>
+      <w:pPr>
+        <w:rPr>
+          <w:rFonts w:ascii="Times New Roman" w:eastAsia="Times New Roman" w:hAnsi="Times New Roman" w:cs="Times New Roman"/>
+          <w:color w:val="000000"/>
+          <w:shd w:val="clear" w:color="auto" w:fill="FFFFFF"/>
+        </w:rPr>
+      </w:pPr>
+      <w:r>
+        <w:rPr>
+          <w:rFonts w:ascii="Times New Roman" w:eastAsia="Times New Roman" w:hAnsi="Times New Roman" w:cs="Times New Roman"/>
+          <w:color w:val="000000"/>
+          <w:shd w:val="clear" w:color="auto" w:fill="FFFFFF"/>
+        </w:rPr>
+        <w:t xml:space="preserve">Szymanski, Boleslaw K. "A Simple Solution to Lamport's Concurrent Programming </w:t>
+      </w:r>
+      <w:r>
+        <w:rPr>
+          <w:rFonts w:ascii="Times New Roman" w:eastAsia="Times New Roman" w:hAnsi="Times New Roman" w:cs="Times New Roman"/>
+          <w:color w:val="000000"/>
+          <w:shd w:val="clear" w:color="auto" w:fill="FFFFFF"/>
+        </w:rPr>
+        <w:tab/>
+      </w:r>
+      <w:r>
+        <w:rPr>
+          <w:rFonts w:ascii="Times New Roman" w:eastAsia="Times New Roman" w:hAnsi="Times New Roman" w:cs="Times New Roman"/>
+          <w:color w:val="000000"/>
+          <w:shd w:val="clear" w:color="auto" w:fill="FFFFFF"/>
+        </w:rPr>
+        <w:t>Problem with Linear Wait." </w:t>
+      </w:r>
+      <w:r>
+        <w:rPr>
+          <w:rFonts w:ascii="Times New Roman" w:eastAsia="Times New Roman" w:hAnsi="Times New Roman" w:cs="Times New Roman"/>
+          <w:i/>
+          <w:iCs/>
+          <w:color w:val="000000"/>
+          <w:shd w:val="clear" w:color="auto" w:fill="FFFFFF"/>
+        </w:rPr>
+        <w:t xml:space="preserve">ICS '88 Proceedings of the 2nd International </w:t>
+      </w:r>
+      <w:r>
+        <w:rPr>
+          <w:rFonts w:ascii="Times New Roman" w:eastAsia="Times New Roman" w:hAnsi="Times New Roman" w:cs="Times New Roman"/>
+          <w:i/>
+          <w:iCs/>
+          <w:color w:val="000000"/>
+          <w:shd w:val="clear" w:color="auto" w:fill="FFFFFF"/>
+        </w:rPr>
+        <w:tab/>
+      </w:r>
+      <w:r>
+        <w:rPr>
+          <w:rFonts w:ascii="Times New Roman" w:eastAsia="Times New Roman" w:hAnsi="Times New Roman" w:cs="Times New Roman"/>
+          <w:i/>
+          <w:iCs/>
+          <w:color w:val="000000"/>
+          <w:shd w:val="clear" w:color="auto" w:fill="FFFFFF"/>
+        </w:rPr>
+        <w:t>Conference on Supercomputing</w:t>
+      </w:r>
+      <w:r>
+        <w:rPr>
+          <w:rFonts w:ascii="Times New Roman" w:eastAsia="Times New Roman" w:hAnsi="Times New Roman" w:cs="Times New Roman"/>
+          <w:color w:val="000000"/>
+          <w:shd w:val="clear" w:color="auto" w:fill="FFFFFF"/>
+        </w:rPr>
+        <w:t> (1988): 621-26. </w:t>
+      </w:r>
+      <w:r>
+        <w:rPr>
+          <w:rFonts w:ascii="Times New Roman" w:eastAsia="Times New Roman" w:hAnsi="Times New Roman" w:cs="Times New Roman"/>
+          <w:i/>
+          <w:iCs/>
+          <w:color w:val="000000"/>
+          <w:shd w:val="clear" w:color="auto" w:fill="FFFFFF"/>
+        </w:rPr>
+        <w:t>ACM</w:t>
+      </w:r>
+      <w:r>
+        <w:rPr>
+          <w:rFonts w:ascii="Times New Roman" w:eastAsia="Times New Roman" w:hAnsi="Times New Roman" w:cs="Times New Roman"/>
+          <w:color w:val="000000"/>
+          <w:shd w:val="clear" w:color="auto" w:fill="FFFFFF"/>
+        </w:rPr>
+        <w:t>. Web. 31 Mar. 2014.</w:t>
+      </w:r>
+    </w:p>
+    <w:p>
+      <w:pPr>
+        <w:rPr>
+          <w:rFonts w:ascii="Times New Roman" w:eastAsia="Times New Roman" w:hAnsi="Times New Roman" w:cs="Times New Roman"/>
+          <w:color w:val="000000"/>
+          <w:shd w:val="clear" w:color="auto" w:fill="FFFFFF"/>
+        </w:rPr>
+      </w:pPr>
+    </w:p>
+    <w:p>
+      <w:pPr>
+        <w:ind w:firstLine="720"/>
+        <w:rPr>
+          <w:rFonts w:ascii="Times New Roman" w:eastAsia="Times New Roman" w:hAnsi="Times New Roman" w:cs="Times New Roman"/>
+          <w:color w:val="000000"/>
+          <w:shd w:val="clear" w:color="auto" w:fill="FFFFFF"/>
+        </w:rPr>
+      </w:pPr>
+      <w:r>
+        <w:rPr>
+          <w:rFonts w:ascii="Times New Roman" w:eastAsia="Times New Roman" w:hAnsi="Times New Roman" w:cs="Times New Roman"/>
+          <w:color w:val="000000"/>
+          <w:shd w:val="clear" w:color="auto" w:fill="FFFFFF"/>
+        </w:rPr>
+        <w:t xml:space="preserve">As suggested by the title, Dr. Szymanski offers a solution to Leslie Lamport’s concurrent programming problem—a problem originally brought up and “solved” by Dijkstra. Both of these computer scientists’s seminal articles are cited by Dr. Szymanski. In this article, the author offers a simple solution using “just five distinct values of shared memory per process.” The advantage of this (also stated in the title) is linear wait time and fairness. While Dikstra famously stated that perfect fairness is impossible, Dr. Szymanski </w:t>
+      </w:r>
+      <w:r>
+        <w:rPr>
+          <w:rFonts w:ascii="Times New Roman" w:eastAsia="Times New Roman" w:hAnsi="Times New Roman" w:cs="Times New Roman"/>
+          <w:color w:val="000000"/>
+          <w:shd w:val="clear" w:color="auto" w:fill="FFFFFF"/>
+        </w:rPr>
+        <w:t xml:space="preserve">emphasizes that his solution provides </w:t>
+      </w:r>
+      <w:r>
+        <w:rPr>
+          <w:rFonts w:ascii="Times New Roman" w:eastAsia="Times New Roman" w:hAnsi="Times New Roman" w:cs="Times New Roman"/>
+          <w:i/>
+          <w:color w:val="000000"/>
+          <w:shd w:val="clear" w:color="auto" w:fill="FFFFFF"/>
+        </w:rPr>
+        <w:t xml:space="preserve">strong </w:t>
+      </w:r>
+      <w:r>
+        <w:rPr>
+          <w:rFonts w:ascii="Times New Roman" w:eastAsia="Times New Roman" w:hAnsi="Times New Roman" w:cs="Times New Roman"/>
+          <w:color w:val="000000"/>
+          <w:shd w:val="clear" w:color="auto" w:fill="FFFFFF"/>
+        </w:rPr>
+        <w:t>fairness.</w:t>
+      </w:r>
+    </w:p>
+    <w:p>
+      <w:pPr>
+        <w:rPr>
+          <w:rFonts w:ascii="Times New Roman" w:eastAsia="Times New Roman" w:hAnsi="Times New Roman" w:cs="Times New Roman"/>
+          <w:color w:val="000000"/>
+          <w:shd w:val="clear" w:color="auto" w:fill="FFFFFF"/>
+        </w:rPr>
+      </w:pPr>
+      <w:r>
+        <w:rPr>
+          <w:rFonts w:ascii="Times New Roman" w:eastAsia="Times New Roman" w:hAnsi="Times New Roman" w:cs="Times New Roman"/>
+          <w:color w:val="000000"/>
+          <w:shd w:val="clear" w:color="auto" w:fill="FFFFFF"/>
+        </w:rPr>
+        <w:tab/>
+        <w:t>Dr. Szymanski has been active in the field of computer science for decades, and this article is one of his most prominent; therefore, I believe it to be a reputable source. It has many downloads, has been cited 12 times, and continues to be downloaded 26 years after its publication. It was published by the International Conference on Supercomputing (ICS), a reputable aggregation of computer science-related articles. Published after just its second year, the ICS has occurred every year since and continues to be an influential presence in the world of computer science.</w:t>
+      </w:r>
+    </w:p>
+    <w:p>
+      <w:pPr>
+        <w:rPr>
+          <w:rFonts w:ascii="Times New Roman" w:eastAsia="Times New Roman" w:hAnsi="Times New Roman" w:cs="Times New Roman"/>
+          <w:color w:val="000000"/>
+          <w:shd w:val="clear" w:color="auto" w:fill="FFFFFF"/>
+        </w:rPr>
+      </w:pPr>
+    </w:p>
+    <w:p>
+      <w:pPr>
+        <w:rPr>
+          <w:rFonts w:ascii="Times New Roman" w:eastAsia="Times New Roman" w:hAnsi="Times New Roman" w:cs="Times New Roman"/>
+          <w:sz w:val="20"/>
+          <w:szCs w:val="20"/>
+        </w:rPr>
+      </w:pPr>
+      <w:r>
+        <w:rPr>
+          <w:rFonts w:ascii="Times New Roman" w:eastAsia="Times New Roman" w:hAnsi="Times New Roman" w:cs="Times New Roman"/>
+          <w:color w:val="000000"/>
+          <w:shd w:val="clear" w:color="auto" w:fill="FFFFFF"/>
+        </w:rPr>
+        <w:t>Peterson, Gary L. "Myths about the Mutual Exclusion Problem."</w:t>
+      </w:r>
+      <w:r>
+        <w:rPr>
+          <w:rFonts w:ascii="Times New Roman" w:eastAsia="Times New Roman" w:hAnsi="Times New Roman" w:cs="Times New Roman"/>
+          <w:color w:val="000000"/>
+          <w:shd w:val="clear" w:color="auto" w:fill="FFFFFF"/>
+        </w:rPr>
+        <w:t> </w:t>
+      </w:r>
+      <w:r>
+        <w:rPr>
+          <w:rFonts w:ascii="Times New Roman" w:eastAsia="Times New Roman" w:hAnsi="Times New Roman" w:cs="Times New Roman"/>
+          <w:i/>
+          <w:iCs/>
+          <w:color w:val="000000"/>
+          <w:shd w:val="clear" w:color="auto" w:fill="FFFFFF"/>
+        </w:rPr>
+        <w:t xml:space="preserve">Information Processing </w:t>
+      </w:r>
+      <w:r>
+        <w:rPr>
+          <w:rFonts w:ascii="Times New Roman" w:eastAsia="Times New Roman" w:hAnsi="Times New Roman" w:cs="Times New Roman"/>
+          <w:i/>
+          <w:iCs/>
+          <w:color w:val="000000"/>
+          <w:shd w:val="clear" w:color="auto" w:fill="FFFFFF"/>
+        </w:rPr>
+        <w:tab/>
+      </w:r>
+      <w:r>
+        <w:rPr>
+          <w:rFonts w:ascii="Times New Roman" w:eastAsia="Times New Roman" w:hAnsi="Times New Roman" w:cs="Times New Roman"/>
+          <w:i/>
+          <w:iCs/>
+          <w:color w:val="000000"/>
+          <w:shd w:val="clear" w:color="auto" w:fill="FFFFFF"/>
+        </w:rPr>
+        <w:t>Letters</w:t>
+      </w:r>
+      <w:r>
+        <w:rPr>
+          <w:rFonts w:ascii="Times New Roman" w:eastAsia="Times New Roman" w:hAnsi="Times New Roman" w:cs="Times New Roman"/>
+          <w:color w:val="000000"/>
+          <w:shd w:val="clear" w:color="auto" w:fill="FFFFFF"/>
+        </w:rPr>
+        <w:t> </w:t>
+      </w:r>
+      <w:r>
+        <w:rPr>
+          <w:rFonts w:ascii="Times New Roman" w:eastAsia="Times New Roman" w:hAnsi="Times New Roman" w:cs="Times New Roman"/>
+          <w:color w:val="000000"/>
+          <w:shd w:val="clear" w:color="auto" w:fill="FFFFFF"/>
+        </w:rPr>
+        <w:t>12.3 (1981): 115-16. Web. 1 Apr. 2014.</w:t>
+      </w:r>
+    </w:p>
+    <w:p>
+      <w:pPr>
+        <w:rPr>
+          <w:rFonts w:ascii="Times New Roman" w:eastAsia="Times New Roman" w:hAnsi="Times New Roman" w:cs="Times New Roman"/>
+        </w:rPr>
+      </w:pPr>
+    </w:p>
+    <w:p>
+      <w:pPr>
+        <w:rPr>
+          <w:rFonts w:ascii="Times New Roman" w:eastAsia="Times New Roman" w:hAnsi="Times New Roman" w:cs="Times New Roman"/>
+        </w:rPr>
+      </w:pPr>
+      <w:r>
+        <w:rPr>
+          <w:rFonts w:ascii="Times New Roman" w:eastAsia="Times New Roman" w:hAnsi="Times New Roman" w:cs="Times New Roman"/>
+        </w:rPr>
+        <w:tab/>
+      </w:r>
+      <w:r>
+        <w:rPr>
+          <w:rFonts w:ascii="Times New Roman" w:eastAsia="Times New Roman" w:hAnsi="Times New Roman" w:cs="Times New Roman"/>
+        </w:rPr>
+        <w:t xml:space="preserve">In </w:t>
+      </w:r>
+      <w:r>
+        <w:rPr>
+          <w:rFonts w:ascii="Times New Roman" w:eastAsia="Times New Roman" w:hAnsi="Times New Roman" w:cs="Times New Roman"/>
+        </w:rPr>
+        <w:t>“Myths abou</w:t>
+      </w:r>
+      <w:r>
+        <w:rPr>
+          <w:rFonts w:ascii="Times New Roman" w:eastAsia="Times New Roman" w:hAnsi="Times New Roman" w:cs="Times New Roman"/>
+        </w:rPr>
+        <w:t>t the Mutual Exclusion Problem”, author Gary L. Peterson from the department of computer science at the University of Rochester extends the work of Dijkstra, Lamport, and even his past work with regard to the problem of mutual exclusion. In Peterson’s previous work from the year before—“A new solution to Lamport’s concurrent programing problem using small shared variables”—he conceived an algorithm using two important variables, flag and turn, to solve the problem of mutual exclusion for only two processes. The important innovation from “Myths” is that his algorithm becomes generalized for more than two processes.</w:t>
+      </w:r>
+    </w:p>
+    <w:p>
+      <w:pPr>
+        <w:rPr>
+          <w:rFonts w:ascii="Times New Roman" w:eastAsia="Times New Roman" w:hAnsi="Times New Roman" w:cs="Times New Roman"/>
+        </w:rPr>
+      </w:pPr>
+      <w:r>
+        <w:rPr>
+          <w:rFonts w:ascii="Times New Roman" w:eastAsia="Times New Roman" w:hAnsi="Times New Roman" w:cs="Times New Roman"/>
+        </w:rPr>
+        <w:tab/>
+        <w:t>I take this article as highly reputable. Gary L. Peterson is well known in his field, and the journal this article was published in, Information Processing Letters, is respectable, peer-reviewed, and long-lived. Its references include seminal articles from some of the big names, such as Dijkstra’s “Co-operating sequential processes” and Lamport’s “The mutual exclusion problem</w:t>
+      </w:r>
+      <w:r>
+        <w:rPr>
+          <w:rFonts w:ascii="Times New Roman" w:eastAsia="Times New Roman" w:hAnsi="Times New Roman" w:cs="Times New Roman"/>
+        </w:rPr>
+        <w:t>”.</w:t>
       </w:r>
       <w:bookmarkStart w:id="0" w:name="_GoBack"/>
       <w:bookmarkEnd w:id="0"/>
-      <w:r>
-        <w:rPr>
-          <w:rFonts w:ascii="Times New Roman" w:eastAsia="Times New Roman" w:hAnsi="Times New Roman" w:cs="Times New Roman"/>
-          <w:i/>
-          <w:iCs/>
-          <w:color w:val="000000"/>
-          <w:shd w:val="clear" w:color="auto" w:fill="FFFFFF"/>
-        </w:rPr>
-        <w:t>ACM SIGACT News</w:t>
-      </w:r>
-      <w:r>
-        <w:rPr>
-          <w:rFonts w:ascii="Times New Roman" w:eastAsia="Times New Roman" w:hAnsi="Times New Roman" w:cs="Times New Roman"/>
-          <w:color w:val="000000"/>
-          <w:shd w:val="clear" w:color="auto" w:fill="FFFFFF"/>
-        </w:rPr>
-        <w:t> 10.2 (1978): 42. </w:t>
-      </w:r>
-      <w:r>
-        <w:rPr>
-          <w:rFonts w:ascii="Times New Roman" w:eastAsia="Times New Roman" w:hAnsi="Times New Roman" w:cs="Times New Roman"/>
-          <w:i/>
-          <w:iCs/>
-          <w:color w:val="000000"/>
-          <w:shd w:val="clear" w:color="auto" w:fill="FFFFFF"/>
-        </w:rPr>
-        <w:t>ACM</w:t>
-      </w:r>
-      <w:r>
-        <w:rPr>
-          <w:rFonts w:ascii="Times New Roman" w:eastAsia="Times New Roman" w:hAnsi="Times New Roman" w:cs="Times New Roman"/>
-          <w:color w:val="000000"/>
-          <w:shd w:val="clear" w:color="auto" w:fill="FFFFFF"/>
-        </w:rPr>
-        <w:t>. Web. 31 Mar. 2014.</w:t>
-      </w:r>
-    </w:p>
-    <w:p>
-      <w:pPr>
-        <w:rPr>
-          <w:rFonts w:ascii="Times New Roman" w:eastAsia="Times New Roman" w:hAnsi="Times New Roman" w:cs="Times New Roman"/>
-          <w:color w:val="000000"/>
-          <w:shd w:val="clear" w:color="auto" w:fill="FFFFFF"/>
-        </w:rPr>
-      </w:pPr>
-    </w:p>
-    <w:p>
-      <w:pPr>
-        <w:ind w:firstLine="720"/>
-        <w:rPr>
-          <w:rFonts w:ascii="Times New Roman" w:eastAsia="Times New Roman" w:hAnsi="Times New Roman" w:cs="Times New Roman"/>
-          <w:color w:val="000000"/>
-          <w:shd w:val="clear" w:color="auto" w:fill="FFFFFF"/>
-        </w:rPr>
-      </w:pPr>
-      <w:r>
-        <w:rPr>
-          <w:rFonts w:ascii="Times New Roman" w:eastAsia="Times New Roman" w:hAnsi="Times New Roman" w:cs="Times New Roman"/>
-          <w:color w:val="000000"/>
-          <w:shd w:val="clear" w:color="auto" w:fill="FFFFFF"/>
-        </w:rPr>
-        <w:t xml:space="preserve">Continuing the work of </w:t>
-      </w:r>
-      <w:proofErr w:type="spellStart"/>
-      <w:r>
-        <w:rPr>
-          <w:rFonts w:ascii="Times New Roman" w:eastAsia="Times New Roman" w:hAnsi="Times New Roman" w:cs="Times New Roman"/>
-          <w:color w:val="000000"/>
-          <w:shd w:val="clear" w:color="auto" w:fill="FFFFFF"/>
-        </w:rPr>
-        <w:t>Di</w:t>
-      </w:r>
-      <w:r>
-        <w:rPr>
-          <w:rFonts w:ascii="Times New Roman" w:eastAsia="Times New Roman" w:hAnsi="Times New Roman" w:cs="Times New Roman"/>
-          <w:color w:val="000000"/>
-          <w:shd w:val="clear" w:color="auto" w:fill="FFFFFF"/>
-        </w:rPr>
-        <w:t>jkstra</w:t>
-      </w:r>
-      <w:proofErr w:type="spellEnd"/>
-      <w:r>
-        <w:rPr>
-          <w:rFonts w:ascii="Times New Roman" w:eastAsia="Times New Roman" w:hAnsi="Times New Roman" w:cs="Times New Roman"/>
-          <w:color w:val="000000"/>
-          <w:shd w:val="clear" w:color="auto" w:fill="FFFFFF"/>
-        </w:rPr>
-        <w:t xml:space="preserve"> and Knuth, this article by James E. Burns examines the upper and lower bounds of shared variables among asynchronous, parallel processes with regard to the problem of mutual exclusion. </w:t>
-      </w:r>
-      <w:proofErr w:type="spellStart"/>
-      <w:r>
-        <w:rPr>
-          <w:rFonts w:ascii="Times New Roman" w:eastAsia="Times New Roman" w:hAnsi="Times New Roman" w:cs="Times New Roman"/>
-          <w:color w:val="000000"/>
-          <w:shd w:val="clear" w:color="auto" w:fill="FFFFFF"/>
-        </w:rPr>
-        <w:t>Burns’s</w:t>
-      </w:r>
-      <w:proofErr w:type="spellEnd"/>
-      <w:r>
-        <w:rPr>
-          <w:rFonts w:ascii="Times New Roman" w:eastAsia="Times New Roman" w:hAnsi="Times New Roman" w:cs="Times New Roman"/>
-          <w:color w:val="000000"/>
-          <w:shd w:val="clear" w:color="auto" w:fill="FFFFFF"/>
-        </w:rPr>
-        <w:t xml:space="preserve"> addition to this classic problem is a closer look at the realistic case of the operations mentioned by </w:t>
-      </w:r>
-      <w:proofErr w:type="spellStart"/>
-      <w:r>
-        <w:rPr>
-          <w:rFonts w:ascii="Times New Roman" w:eastAsia="Times New Roman" w:hAnsi="Times New Roman" w:cs="Times New Roman"/>
-          <w:color w:val="000000"/>
-          <w:shd w:val="clear" w:color="auto" w:fill="FFFFFF"/>
-        </w:rPr>
-        <w:t>Dijkstra</w:t>
-      </w:r>
-      <w:proofErr w:type="spellEnd"/>
-      <w:r>
-        <w:rPr>
-          <w:rFonts w:ascii="Times New Roman" w:eastAsia="Times New Roman" w:hAnsi="Times New Roman" w:cs="Times New Roman"/>
-          <w:color w:val="000000"/>
-          <w:shd w:val="clear" w:color="auto" w:fill="FFFFFF"/>
-        </w:rPr>
-        <w:t>, Knuth, and others in which the operations are restricted to single binary variables.</w:t>
-      </w:r>
-    </w:p>
-    <w:p>
-      <w:pPr>
-        <w:rPr>
-          <w:rFonts w:ascii="Times New Roman" w:eastAsia="Times New Roman" w:hAnsi="Times New Roman" w:cs="Times New Roman"/>
-          <w:color w:val="000000"/>
-          <w:shd w:val="clear" w:color="auto" w:fill="FFFFFF"/>
-        </w:rPr>
-      </w:pPr>
-      <w:r>
-        <w:rPr>
-          <w:rFonts w:ascii="Times New Roman" w:eastAsia="Times New Roman" w:hAnsi="Times New Roman" w:cs="Times New Roman"/>
-          <w:color w:val="000000"/>
-          <w:shd w:val="clear" w:color="auto" w:fill="FFFFFF"/>
-        </w:rPr>
-        <w:tab/>
-      </w:r>
-      <w:r>
-        <w:rPr>
-          <w:rFonts w:ascii="Times New Roman" w:eastAsia="Times New Roman" w:hAnsi="Times New Roman" w:cs="Times New Roman"/>
-          <w:color w:val="000000"/>
-          <w:shd w:val="clear" w:color="auto" w:fill="FFFFFF"/>
-        </w:rPr>
-        <w:t>I believe this is a reputable article. It comes from a large, well-known university—Georgia Tech—and has 11 citations. However, it was published in the ACM newsletter, and was therefore not peer reviewed and may be less “official” than a</w:t>
-      </w:r>
-      <w:r>
-        <w:rPr>
-          <w:rFonts w:ascii="Times New Roman" w:eastAsia="Times New Roman" w:hAnsi="Times New Roman" w:cs="Times New Roman"/>
-          <w:color w:val="000000"/>
-          <w:shd w:val="clear" w:color="auto" w:fill="FFFFFF"/>
-        </w:rPr>
-        <w:t>n identical</w:t>
-      </w:r>
-      <w:r>
-        <w:rPr>
-          <w:rFonts w:ascii="Times New Roman" w:eastAsia="Times New Roman" w:hAnsi="Times New Roman" w:cs="Times New Roman"/>
-          <w:color w:val="000000"/>
-          <w:shd w:val="clear" w:color="auto" w:fill="FFFFFF"/>
-        </w:rPr>
-        <w:t xml:space="preserve"> article that is published in the ACM journal.</w:t>
-      </w:r>
-    </w:p>
-    <w:p>
-      <w:pPr>
-        <w:rPr>
-          <w:rFonts w:ascii="Times New Roman" w:eastAsia="Times New Roman" w:hAnsi="Times New Roman" w:cs="Times New Roman"/>
-          <w:color w:val="000000"/>
-          <w:shd w:val="clear" w:color="auto" w:fill="FFFFFF"/>
-        </w:rPr>
-      </w:pPr>
-    </w:p>
-    <w:p>
-      <w:pPr>
-        <w:rPr>
-          <w:rFonts w:ascii="Times New Roman" w:eastAsia="Times New Roman" w:hAnsi="Times New Roman" w:cs="Times New Roman"/>
-          <w:color w:val="000000"/>
-          <w:shd w:val="clear" w:color="auto" w:fill="FFFFFF"/>
-        </w:rPr>
-      </w:pPr>
-      <w:r>
-        <w:rPr>
-          <w:rFonts w:ascii="Times New Roman" w:eastAsia="Times New Roman" w:hAnsi="Times New Roman" w:cs="Times New Roman"/>
-          <w:color w:val="000000"/>
-          <w:shd w:val="clear" w:color="auto" w:fill="FFFFFF"/>
-        </w:rPr>
-        <w:t xml:space="preserve">Szymanski, Boleslaw K. "A Simple Solution to </w:t>
-      </w:r>
-      <w:proofErr w:type="spellStart"/>
-      <w:r>
-        <w:rPr>
-          <w:rFonts w:ascii="Times New Roman" w:eastAsia="Times New Roman" w:hAnsi="Times New Roman" w:cs="Times New Roman"/>
-          <w:color w:val="000000"/>
-          <w:shd w:val="clear" w:color="auto" w:fill="FFFFFF"/>
-        </w:rPr>
-        <w:t>Lamport's</w:t>
-      </w:r>
-      <w:proofErr w:type="spellEnd"/>
-      <w:r>
-        <w:rPr>
-          <w:rFonts w:ascii="Times New Roman" w:eastAsia="Times New Roman" w:hAnsi="Times New Roman" w:cs="Times New Roman"/>
-          <w:color w:val="000000"/>
-          <w:shd w:val="clear" w:color="auto" w:fill="FFFFFF"/>
-        </w:rPr>
-        <w:t xml:space="preserve"> Concurrent Programming </w:t>
-      </w:r>
-      <w:r>
-        <w:rPr>
-          <w:rFonts w:ascii="Times New Roman" w:eastAsia="Times New Roman" w:hAnsi="Times New Roman" w:cs="Times New Roman"/>
-          <w:color w:val="000000"/>
-          <w:shd w:val="clear" w:color="auto" w:fill="FFFFFF"/>
-        </w:rPr>
-        <w:tab/>
-      </w:r>
-      <w:r>
-        <w:rPr>
-          <w:rFonts w:ascii="Times New Roman" w:eastAsia="Times New Roman" w:hAnsi="Times New Roman" w:cs="Times New Roman"/>
-          <w:color w:val="000000"/>
-          <w:shd w:val="clear" w:color="auto" w:fill="FFFFFF"/>
-        </w:rPr>
-        <w:t>Problem with Linear Wait." </w:t>
-      </w:r>
-      <w:r>
-        <w:rPr>
-          <w:rFonts w:ascii="Times New Roman" w:eastAsia="Times New Roman" w:hAnsi="Times New Roman" w:cs="Times New Roman"/>
-          <w:i/>
-          <w:iCs/>
-          <w:color w:val="000000"/>
-          <w:shd w:val="clear" w:color="auto" w:fill="FFFFFF"/>
-        </w:rPr>
-        <w:t xml:space="preserve">ICS '88 Proceedings of the 2nd International </w:t>
-      </w:r>
-      <w:r>
-        <w:rPr>
-          <w:rFonts w:ascii="Times New Roman" w:eastAsia="Times New Roman" w:hAnsi="Times New Roman" w:cs="Times New Roman"/>
-          <w:i/>
-          <w:iCs/>
-          <w:color w:val="000000"/>
-          <w:shd w:val="clear" w:color="auto" w:fill="FFFFFF"/>
-        </w:rPr>
-        <w:tab/>
-      </w:r>
-      <w:r>
-        <w:rPr>
-          <w:rFonts w:ascii="Times New Roman" w:eastAsia="Times New Roman" w:hAnsi="Times New Roman" w:cs="Times New Roman"/>
-          <w:i/>
-          <w:iCs/>
-          <w:color w:val="000000"/>
-          <w:shd w:val="clear" w:color="auto" w:fill="FFFFFF"/>
-        </w:rPr>
-        <w:t>Conference on Supercomputing</w:t>
-      </w:r>
-      <w:r>
-        <w:rPr>
-          <w:rFonts w:ascii="Times New Roman" w:eastAsia="Times New Roman" w:hAnsi="Times New Roman" w:cs="Times New Roman"/>
-          <w:color w:val="000000"/>
-          <w:shd w:val="clear" w:color="auto" w:fill="FFFFFF"/>
-        </w:rPr>
-        <w:t> (1988): 621-26. </w:t>
-      </w:r>
-      <w:r>
-        <w:rPr>
-          <w:rFonts w:ascii="Times New Roman" w:eastAsia="Times New Roman" w:hAnsi="Times New Roman" w:cs="Times New Roman"/>
-          <w:i/>
-          <w:iCs/>
-          <w:color w:val="000000"/>
-          <w:shd w:val="clear" w:color="auto" w:fill="FFFFFF"/>
-        </w:rPr>
-        <w:t>ACM</w:t>
-      </w:r>
-      <w:r>
-        <w:rPr>
-          <w:rFonts w:ascii="Times New Roman" w:eastAsia="Times New Roman" w:hAnsi="Times New Roman" w:cs="Times New Roman"/>
-          <w:color w:val="000000"/>
-          <w:shd w:val="clear" w:color="auto" w:fill="FFFFFF"/>
-        </w:rPr>
-        <w:t>. Web. 31 Mar. 2014.</w:t>
-      </w:r>
-    </w:p>
-    <w:p>
-      <w:pPr>
-        <w:rPr>
-          <w:rFonts w:ascii="Times New Roman" w:eastAsia="Times New Roman" w:hAnsi="Times New Roman" w:cs="Times New Roman"/>
-          <w:color w:val="000000"/>
-          <w:shd w:val="clear" w:color="auto" w:fill="FFFFFF"/>
-        </w:rPr>
-      </w:pPr>
-    </w:p>
-    <w:p>
-      <w:pPr>
-        <w:ind w:firstLine="720"/>
-        <w:rPr>
-          <w:rFonts w:ascii="Times New Roman" w:eastAsia="Times New Roman" w:hAnsi="Times New Roman" w:cs="Times New Roman"/>
-          <w:color w:val="000000"/>
-          <w:shd w:val="clear" w:color="auto" w:fill="FFFFFF"/>
-        </w:rPr>
-      </w:pPr>
-      <w:r>
-        <w:rPr>
-          <w:rFonts w:ascii="Times New Roman" w:eastAsia="Times New Roman" w:hAnsi="Times New Roman" w:cs="Times New Roman"/>
-          <w:color w:val="000000"/>
-          <w:shd w:val="clear" w:color="auto" w:fill="FFFFFF"/>
-        </w:rPr>
-        <w:t xml:space="preserve">As suggested by the title, Dr. Szymanski offers a solution to Leslie </w:t>
-      </w:r>
-      <w:proofErr w:type="spellStart"/>
-      <w:r>
-        <w:rPr>
-          <w:rFonts w:ascii="Times New Roman" w:eastAsia="Times New Roman" w:hAnsi="Times New Roman" w:cs="Times New Roman"/>
-          <w:color w:val="000000"/>
-          <w:shd w:val="clear" w:color="auto" w:fill="FFFFFF"/>
-        </w:rPr>
-        <w:t>Lamport’s</w:t>
-      </w:r>
-      <w:proofErr w:type="spellEnd"/>
-      <w:r>
-        <w:rPr>
-          <w:rFonts w:ascii="Times New Roman" w:eastAsia="Times New Roman" w:hAnsi="Times New Roman" w:cs="Times New Roman"/>
-          <w:color w:val="000000"/>
-          <w:shd w:val="clear" w:color="auto" w:fill="FFFFFF"/>
-        </w:rPr>
-        <w:t xml:space="preserve"> concurrent programming problem—a problem originally brought up and “solved” by </w:t>
-      </w:r>
-      <w:proofErr w:type="spellStart"/>
-      <w:r>
-        <w:rPr>
-          <w:rFonts w:ascii="Times New Roman" w:eastAsia="Times New Roman" w:hAnsi="Times New Roman" w:cs="Times New Roman"/>
-          <w:color w:val="000000"/>
-          <w:shd w:val="clear" w:color="auto" w:fill="FFFFFF"/>
-        </w:rPr>
-        <w:t>Dijkstra</w:t>
-      </w:r>
-      <w:proofErr w:type="spellEnd"/>
-      <w:r>
-        <w:rPr>
-          <w:rFonts w:ascii="Times New Roman" w:eastAsia="Times New Roman" w:hAnsi="Times New Roman" w:cs="Times New Roman"/>
-          <w:color w:val="000000"/>
-          <w:shd w:val="clear" w:color="auto" w:fill="FFFFFF"/>
-        </w:rPr>
-        <w:t xml:space="preserve">. </w:t>
-      </w:r>
-      <w:proofErr w:type="gramStart"/>
-      <w:r>
-        <w:rPr>
-          <w:rFonts w:ascii="Times New Roman" w:eastAsia="Times New Roman" w:hAnsi="Times New Roman" w:cs="Times New Roman"/>
-          <w:color w:val="000000"/>
-          <w:shd w:val="clear" w:color="auto" w:fill="FFFFFF"/>
-        </w:rPr>
-        <w:t xml:space="preserve">Both of these computer </w:t>
-      </w:r>
-      <w:proofErr w:type="spellStart"/>
-      <w:r>
-        <w:rPr>
-          <w:rFonts w:ascii="Times New Roman" w:eastAsia="Times New Roman" w:hAnsi="Times New Roman" w:cs="Times New Roman"/>
-          <w:color w:val="000000"/>
-          <w:shd w:val="clear" w:color="auto" w:fill="FFFFFF"/>
-        </w:rPr>
-        <w:t>scientists’s</w:t>
-      </w:r>
-      <w:proofErr w:type="spellEnd"/>
-      <w:r>
-        <w:rPr>
-          <w:rFonts w:ascii="Times New Roman" w:eastAsia="Times New Roman" w:hAnsi="Times New Roman" w:cs="Times New Roman"/>
-          <w:color w:val="000000"/>
-          <w:shd w:val="clear" w:color="auto" w:fill="FFFFFF"/>
-        </w:rPr>
-        <w:t xml:space="preserve"> seminal articles are cited by Dr. Szymanski</w:t>
-      </w:r>
-      <w:proofErr w:type="gramEnd"/>
-      <w:r>
-        <w:rPr>
-          <w:rFonts w:ascii="Times New Roman" w:eastAsia="Times New Roman" w:hAnsi="Times New Roman" w:cs="Times New Roman"/>
-          <w:color w:val="000000"/>
-          <w:shd w:val="clear" w:color="auto" w:fill="FFFFFF"/>
-        </w:rPr>
-        <w:t xml:space="preserve">. In this article, the author offers a simple solution using “just five distinct values of shared memory per process.” The advantage of this (also stated in the title) is linear wait time and fairness. While </w:t>
-      </w:r>
-      <w:proofErr w:type="spellStart"/>
-      <w:r>
-        <w:rPr>
-          <w:rFonts w:ascii="Times New Roman" w:eastAsia="Times New Roman" w:hAnsi="Times New Roman" w:cs="Times New Roman"/>
-          <w:color w:val="000000"/>
-          <w:shd w:val="clear" w:color="auto" w:fill="FFFFFF"/>
-        </w:rPr>
-        <w:t>Dikstra</w:t>
-      </w:r>
-      <w:proofErr w:type="spellEnd"/>
-      <w:r>
-        <w:rPr>
-          <w:rFonts w:ascii="Times New Roman" w:eastAsia="Times New Roman" w:hAnsi="Times New Roman" w:cs="Times New Roman"/>
-          <w:color w:val="000000"/>
-          <w:shd w:val="clear" w:color="auto" w:fill="FFFFFF"/>
-        </w:rPr>
-        <w:t xml:space="preserve"> famously stated that perfect fairness is impossible, Dr. Szymanski </w:t>
-      </w:r>
-      <w:r>
-        <w:rPr>
-          <w:rFonts w:ascii="Times New Roman" w:eastAsia="Times New Roman" w:hAnsi="Times New Roman" w:cs="Times New Roman"/>
-          <w:color w:val="000000"/>
-          <w:shd w:val="clear" w:color="auto" w:fill="FFFFFF"/>
-        </w:rPr>
-        <w:t xml:space="preserve">emphasizes that his solution provides </w:t>
-      </w:r>
-      <w:r>
-        <w:rPr>
-          <w:rFonts w:ascii="Times New Roman" w:eastAsia="Times New Roman" w:hAnsi="Times New Roman" w:cs="Times New Roman"/>
-          <w:i/>
-          <w:color w:val="000000"/>
-          <w:shd w:val="clear" w:color="auto" w:fill="FFFFFF"/>
-        </w:rPr>
-        <w:t xml:space="preserve">strong </w:t>
-      </w:r>
-      <w:r>
-        <w:rPr>
-          <w:rFonts w:ascii="Times New Roman" w:eastAsia="Times New Roman" w:hAnsi="Times New Roman" w:cs="Times New Roman"/>
-          <w:color w:val="000000"/>
-          <w:shd w:val="clear" w:color="auto" w:fill="FFFFFF"/>
-        </w:rPr>
-        <w:t>fairness.</w:t>
-      </w:r>
-    </w:p>
-    <w:p>
-      <w:pPr>
-        <w:rPr>
-          <w:rFonts w:ascii="Times New Roman" w:eastAsia="Times New Roman" w:hAnsi="Times New Roman" w:cs="Times New Roman"/>
-          <w:color w:val="000000"/>
-          <w:shd w:val="clear" w:color="auto" w:fill="FFFFFF"/>
-        </w:rPr>
-      </w:pPr>
-      <w:r>
-        <w:rPr>
-          <w:rFonts w:ascii="Times New Roman" w:eastAsia="Times New Roman" w:hAnsi="Times New Roman" w:cs="Times New Roman"/>
-          <w:color w:val="000000"/>
-          <w:shd w:val="clear" w:color="auto" w:fill="FFFFFF"/>
-        </w:rPr>
-        <w:tab/>
-        <w:t xml:space="preserve">Dr. Szymanski has been active in the field of computer science for decades, and this article is one of his most prominent; therefore, I believe it to be a reputable source. It has many downloads, has been cited 12 times, and continues to be downloaded 26 years after its publication. </w:t>
-      </w:r>
-      <w:proofErr w:type="gramStart"/>
-      <w:r>
-        <w:rPr>
-          <w:rFonts w:ascii="Times New Roman" w:eastAsia="Times New Roman" w:hAnsi="Times New Roman" w:cs="Times New Roman"/>
-          <w:color w:val="000000"/>
-          <w:shd w:val="clear" w:color="auto" w:fill="FFFFFF"/>
-        </w:rPr>
-        <w:t>It was published by the International Conference on Supercomputing (ICS), a reputable aggregation of computer science-related articles</w:t>
-      </w:r>
-      <w:proofErr w:type="gramEnd"/>
-      <w:r>
-        <w:rPr>
-          <w:rFonts w:ascii="Times New Roman" w:eastAsia="Times New Roman" w:hAnsi="Times New Roman" w:cs="Times New Roman"/>
-          <w:color w:val="000000"/>
-          <w:shd w:val="clear" w:color="auto" w:fill="FFFFFF"/>
-        </w:rPr>
-        <w:t>. Published after just its second year, the ICS has occurred every year since and continues to be an influential presence in the world of computer science.</w:t>
-      </w:r>
     </w:p>
     <w:sectPr>
       <w:pgSz w:w="12240" w:h="15840"/>

</xml_diff>

<commit_message>
Inline comments and feedback for HW 0403 part 2.
</commit_message>
<xml_diff>
--- a/homework/os-literature/HustedBib.docx
+++ b/homework/os-literature/HustedBib.docx
@@ -3,39 +3,22 @@
 <w:document xmlns:wpc="http://schemas.microsoft.com/office/word/2010/wordprocessingCanvas" xmlns:mo="http://schemas.microsoft.com/office/mac/office/2008/main" xmlns:mc="http://schemas.openxmlformats.org/markup-compatibility/2006" xmlns:mv="urn:schemas-microsoft-com:mac:vml" xmlns:o="urn:schemas-microsoft-com:office:office" xmlns:r="http://schemas.openxmlformats.org/officeDocument/2006/relationships" xmlns:m="http://schemas.openxmlformats.org/officeDocument/2006/math" xmlns:v="urn:schemas-microsoft-com:vml" xmlns:wp14="http://schemas.microsoft.com/office/word/2010/wordprocessingDrawing" xmlns:wp="http://schemas.openxmlformats.org/drawingml/2006/wordprocessingDrawing" xmlns:w10="urn:schemas-microsoft-com:office:word" xmlns:w="http://schemas.openxmlformats.org/wordprocessingml/2006/main" xmlns:w14="http://schemas.microsoft.com/office/word/2010/wordml" xmlns:wpg="http://schemas.microsoft.com/office/word/2010/wordprocessingGroup" xmlns:wpi="http://schemas.microsoft.com/office/word/2010/wordprocessingInk" xmlns:wne="http://schemas.microsoft.com/office/word/2006/wordml" xmlns:wps="http://schemas.microsoft.com/office/word/2010/wordprocessingShape" mc:Ignorable="w14 wp14">
   <w:body>
     <w:p>
-      <w:pPr>
-        <w:rPr>
-          <w:rFonts w:hint="eastAsia"/>
-        </w:rPr>
-      </w:pPr>
       <w:r>
         <w:t>Willy Husted</w:t>
       </w:r>
     </w:p>
+    <w:p/>
     <w:p>
       <w:pPr>
-        <w:rPr>
-          <w:rFonts w:hint="eastAsia"/>
-        </w:rPr>
+        <w:jc w:val="center"/>
       </w:pPr>
+      <w:r>
+        <w:t>Annotated Bibliography</w:t>
+      </w:r>
     </w:p>
     <w:p>
       <w:pPr>
         <w:jc w:val="center"/>
-        <w:rPr>
-          <w:rFonts w:hint="eastAsia"/>
-        </w:rPr>
-      </w:pPr>
-      <w:r>
-        <w:t>Annotated Bibliography</w:t>
-      </w:r>
-    </w:p>
-    <w:p>
-      <w:pPr>
-        <w:jc w:val="center"/>
-        <w:rPr>
-          <w:rFonts w:hint="eastAsia"/>
-        </w:rPr>
       </w:pPr>
     </w:p>
     <w:p>
@@ -131,15 +114,69 @@
           <w:color w:val="000000"/>
           <w:shd w:val="clear" w:color="auto" w:fill="FFFFFF"/>
         </w:rPr>
-        <w:t>Continuing the work of Di</w:t>
-      </w:r>
-      <w:r>
-        <w:rPr>
-          <w:rFonts w:ascii="Times New Roman" w:eastAsia="Times New Roman" w:hAnsi="Times New Roman" w:cs="Times New Roman"/>
-          <w:color w:val="000000"/>
-          <w:shd w:val="clear" w:color="auto" w:fill="FFFFFF"/>
-        </w:rPr>
-        <w:t>jkstra and Knuth, this article by James E. Burns examines the upper and lower bounds of shared variables among asynchronous, parallel processes with regard to the problem of mutual exclusion. Burns’s addition to this classic problem is a closer look at the realistic case of the operations mentioned by Dijkstra, Knuth, and others in which the operations are restricted to single binary variables.</w:t>
+        <w:t xml:space="preserve">Continuing the work of </w:t>
+      </w:r>
+      <w:proofErr w:type="spellStart"/>
+      <w:r>
+        <w:rPr>
+          <w:rFonts w:ascii="Times New Roman" w:eastAsia="Times New Roman" w:hAnsi="Times New Roman" w:cs="Times New Roman"/>
+          <w:color w:val="000000"/>
+          <w:shd w:val="clear" w:color="auto" w:fill="FFFFFF"/>
+        </w:rPr>
+        <w:t>Di</w:t>
+      </w:r>
+      <w:r>
+        <w:rPr>
+          <w:rFonts w:ascii="Times New Roman" w:eastAsia="Times New Roman" w:hAnsi="Times New Roman" w:cs="Times New Roman"/>
+          <w:color w:val="000000"/>
+          <w:shd w:val="clear" w:color="auto" w:fill="FFFFFF"/>
+        </w:rPr>
+        <w:t>jkstra</w:t>
+      </w:r>
+      <w:proofErr w:type="spellEnd"/>
+      <w:r>
+        <w:rPr>
+          <w:rFonts w:ascii="Times New Roman" w:eastAsia="Times New Roman" w:hAnsi="Times New Roman" w:cs="Times New Roman"/>
+          <w:color w:val="000000"/>
+          <w:shd w:val="clear" w:color="auto" w:fill="FFFFFF"/>
+        </w:rPr>
+        <w:t xml:space="preserve"> and Knuth, this article by James E. Burns examines the upper and lower bounds of shared variables among asynchronous, parallel processes with regard to the problem of mutual exclusion. </w:t>
+      </w:r>
+      <w:proofErr w:type="spellStart"/>
+      <w:r>
+        <w:rPr>
+          <w:rFonts w:ascii="Times New Roman" w:eastAsia="Times New Roman" w:hAnsi="Times New Roman" w:cs="Times New Roman"/>
+          <w:color w:val="000000"/>
+          <w:shd w:val="clear" w:color="auto" w:fill="FFFFFF"/>
+        </w:rPr>
+        <w:t>Burns’s</w:t>
+      </w:r>
+      <w:proofErr w:type="spellEnd"/>
+      <w:r>
+        <w:rPr>
+          <w:rFonts w:ascii="Times New Roman" w:eastAsia="Times New Roman" w:hAnsi="Times New Roman" w:cs="Times New Roman"/>
+          <w:color w:val="000000"/>
+          <w:shd w:val="clear" w:color="auto" w:fill="FFFFFF"/>
+        </w:rPr>
+        <w:t xml:space="preserve"> addition to this classic problem is a closer look at the realistic case of the operations mentioned by </w:t>
+      </w:r>
+      <w:proofErr w:type="spellStart"/>
+      <w:r>
+        <w:rPr>
+          <w:rFonts w:ascii="Times New Roman" w:eastAsia="Times New Roman" w:hAnsi="Times New Roman" w:cs="Times New Roman"/>
+          <w:color w:val="000000"/>
+          <w:shd w:val="clear" w:color="auto" w:fill="FFFFFF"/>
+        </w:rPr>
+        <w:t>Dijkstra</w:t>
+      </w:r>
+      <w:proofErr w:type="spellEnd"/>
+      <w:r>
+        <w:rPr>
+          <w:rFonts w:ascii="Times New Roman" w:eastAsia="Times New Roman" w:hAnsi="Times New Roman" w:cs="Times New Roman"/>
+          <w:color w:val="000000"/>
+          <w:shd w:val="clear" w:color="auto" w:fill="FFFFFF"/>
+        </w:rPr>
+        <w:t>, Knuth, and others in which the operations are restricted to single binary variables.</w:t>
       </w:r>
     </w:p>
     <w:p>
@@ -164,7 +201,31 @@
           <w:color w:val="000000"/>
           <w:shd w:val="clear" w:color="auto" w:fill="FFFFFF"/>
         </w:rPr>
-        <w:t>I believe this is a reputable article. It comes from a large, well-known university—Georgia Tech—and has 11 citations. However, it was published in the ACM newsletter, and was therefore not peer reviewed and may be less “official” than a</w:t>
+        <w:t xml:space="preserve">I believe this is a reputable article. It comes from a large, well-known university—Georgia Tech—and has 11 citations. However, it was published in the ACM newsletter, and was </w:t>
+      </w:r>
+      <w:commentRangeStart w:id="0"/>
+      <w:r>
+        <w:rPr>
+          <w:rFonts w:ascii="Times New Roman" w:eastAsia="Times New Roman" w:hAnsi="Times New Roman" w:cs="Times New Roman"/>
+          <w:color w:val="000000"/>
+          <w:shd w:val="clear" w:color="auto" w:fill="FFFFFF"/>
+        </w:rPr>
+        <w:t xml:space="preserve">therefore not peer reviewed and may be less “official” </w:t>
+      </w:r>
+      <w:commentRangeEnd w:id="0"/>
+      <w:r>
+        <w:rPr>
+          <w:rStyle w:val="CommentReference"/>
+        </w:rPr>
+        <w:commentReference w:id="0"/>
+      </w:r>
+      <w:r>
+        <w:rPr>
+          <w:rFonts w:ascii="Times New Roman" w:eastAsia="Times New Roman" w:hAnsi="Times New Roman" w:cs="Times New Roman"/>
+          <w:color w:val="000000"/>
+          <w:shd w:val="clear" w:color="auto" w:fill="FFFFFF"/>
+        </w:rPr>
+        <w:t>than a</w:t>
       </w:r>
       <w:r>
         <w:rPr>
@@ -206,7 +267,25 @@
           <w:color w:val="000000"/>
           <w:shd w:val="clear" w:color="auto" w:fill="FFFFFF"/>
         </w:rPr>
-        <w:t xml:space="preserve">Szymanski, Boleslaw K. "A Simple Solution to Lamport's Concurrent Programming </w:t>
+        <w:t xml:space="preserve">Szymanski, Boleslaw K. "A Simple Solution to </w:t>
+      </w:r>
+      <w:proofErr w:type="spellStart"/>
+      <w:r>
+        <w:rPr>
+          <w:rFonts w:ascii="Times New Roman" w:eastAsia="Times New Roman" w:hAnsi="Times New Roman" w:cs="Times New Roman"/>
+          <w:color w:val="000000"/>
+          <w:shd w:val="clear" w:color="auto" w:fill="FFFFFF"/>
+        </w:rPr>
+        <w:t>Lamport's</w:t>
+      </w:r>
+      <w:proofErr w:type="spellEnd"/>
+      <w:r>
+        <w:rPr>
+          <w:rFonts w:ascii="Times New Roman" w:eastAsia="Times New Roman" w:hAnsi="Times New Roman" w:cs="Times New Roman"/>
+          <w:color w:val="000000"/>
+          <w:shd w:val="clear" w:color="auto" w:fill="FFFFFF"/>
+        </w:rPr>
+        <w:t xml:space="preserve"> Concurrent Programming </w:t>
       </w:r>
       <w:r>
         <w:rPr>
@@ -305,7 +384,117 @@
           <w:color w:val="000000"/>
           <w:shd w:val="clear" w:color="auto" w:fill="FFFFFF"/>
         </w:rPr>
-        <w:t xml:space="preserve">As suggested by the title, Dr. Szymanski offers a solution to Leslie Lamport’s concurrent programming problem—a problem originally brought up and “solved” by Dijkstra. Both of these computer scientists’s seminal articles are cited by Dr. Szymanski. In this article, the author offers a simple solution using “just five distinct values of shared memory per process.” The advantage of this (also stated in the title) is linear wait time and fairness. While Dikstra famously stated that perfect fairness is impossible, Dr. Szymanski </w:t>
+        <w:t xml:space="preserve">As suggested by the title, Dr. Szymanski offers a solution to Leslie </w:t>
+      </w:r>
+      <w:proofErr w:type="spellStart"/>
+      <w:r>
+        <w:rPr>
+          <w:rFonts w:ascii="Times New Roman" w:eastAsia="Times New Roman" w:hAnsi="Times New Roman" w:cs="Times New Roman"/>
+          <w:color w:val="000000"/>
+          <w:shd w:val="clear" w:color="auto" w:fill="FFFFFF"/>
+        </w:rPr>
+        <w:t>Lamport’s</w:t>
+      </w:r>
+      <w:proofErr w:type="spellEnd"/>
+      <w:r>
+        <w:rPr>
+          <w:rFonts w:ascii="Times New Roman" w:eastAsia="Times New Roman" w:hAnsi="Times New Roman" w:cs="Times New Roman"/>
+          <w:color w:val="000000"/>
+          <w:shd w:val="clear" w:color="auto" w:fill="FFFFFF"/>
+        </w:rPr>
+        <w:t xml:space="preserve"> concurrent programming problem—a problem originally brought up and “solved” by </w:t>
+      </w:r>
+      <w:proofErr w:type="spellStart"/>
+      <w:r>
+        <w:rPr>
+          <w:rFonts w:ascii="Times New Roman" w:eastAsia="Times New Roman" w:hAnsi="Times New Roman" w:cs="Times New Roman"/>
+          <w:color w:val="000000"/>
+          <w:shd w:val="clear" w:color="auto" w:fill="FFFFFF"/>
+        </w:rPr>
+        <w:t>Dijkstra</w:t>
+      </w:r>
+      <w:proofErr w:type="spellEnd"/>
+      <w:r>
+        <w:rPr>
+          <w:rFonts w:ascii="Times New Roman" w:eastAsia="Times New Roman" w:hAnsi="Times New Roman" w:cs="Times New Roman"/>
+          <w:color w:val="000000"/>
+          <w:shd w:val="clear" w:color="auto" w:fill="FFFFFF"/>
+        </w:rPr>
+        <w:t xml:space="preserve">. </w:t>
+      </w:r>
+      <w:proofErr w:type="gramStart"/>
+      <w:r>
+        <w:rPr>
+          <w:rFonts w:ascii="Times New Roman" w:eastAsia="Times New Roman" w:hAnsi="Times New Roman" w:cs="Times New Roman"/>
+          <w:color w:val="000000"/>
+          <w:shd w:val="clear" w:color="auto" w:fill="FFFFFF"/>
+        </w:rPr>
+        <w:t xml:space="preserve">Both of these computer </w:t>
+      </w:r>
+      <w:proofErr w:type="spellStart"/>
+      <w:r>
+        <w:rPr>
+          <w:rFonts w:ascii="Times New Roman" w:eastAsia="Times New Roman" w:hAnsi="Times New Roman" w:cs="Times New Roman"/>
+          <w:color w:val="000000"/>
+          <w:shd w:val="clear" w:color="auto" w:fill="FFFFFF"/>
+        </w:rPr>
+        <w:t>scientists’s</w:t>
+      </w:r>
+      <w:proofErr w:type="spellEnd"/>
+      <w:r>
+        <w:rPr>
+          <w:rFonts w:ascii="Times New Roman" w:eastAsia="Times New Roman" w:hAnsi="Times New Roman" w:cs="Times New Roman"/>
+          <w:color w:val="000000"/>
+          <w:shd w:val="clear" w:color="auto" w:fill="FFFFFF"/>
+        </w:rPr>
+        <w:t xml:space="preserve"> seminal articles are cited by Dr. Szymanski</w:t>
+      </w:r>
+      <w:proofErr w:type="gramEnd"/>
+      <w:r>
+        <w:rPr>
+          <w:rFonts w:ascii="Times New Roman" w:eastAsia="Times New Roman" w:hAnsi="Times New Roman" w:cs="Times New Roman"/>
+          <w:color w:val="000000"/>
+          <w:shd w:val="clear" w:color="auto" w:fill="FFFFFF"/>
+        </w:rPr>
+        <w:t xml:space="preserve">. In this article, the author offers a simple solution using “just five distinct values of shared memory per process.” The advantage of this (also stated in the title) is linear wait time and fairness. While </w:t>
+      </w:r>
+      <w:proofErr w:type="spellStart"/>
+      <w:r>
+        <w:rPr>
+          <w:rFonts w:ascii="Times New Roman" w:eastAsia="Times New Roman" w:hAnsi="Times New Roman" w:cs="Times New Roman"/>
+          <w:color w:val="000000"/>
+          <w:shd w:val="clear" w:color="auto" w:fill="FFFFFF"/>
+        </w:rPr>
+        <w:t>Di</w:t>
+      </w:r>
+      <w:ins w:id="1" w:author="John David N. Dionisio" w:date="2014-05-03T01:22:00Z">
+        <w:r>
+          <w:rPr>
+            <w:rFonts w:ascii="Times New Roman" w:eastAsia="Times New Roman" w:hAnsi="Times New Roman" w:cs="Times New Roman"/>
+            <w:color w:val="000000"/>
+            <w:shd w:val="clear" w:color="auto" w:fill="FFFFFF"/>
+          </w:rPr>
+          <w:t>j</w:t>
+        </w:r>
+      </w:ins>
+      <w:bookmarkStart w:id="2" w:name="_GoBack"/>
+      <w:bookmarkEnd w:id="2"/>
+      <w:r>
+        <w:rPr>
+          <w:rFonts w:ascii="Times New Roman" w:eastAsia="Times New Roman" w:hAnsi="Times New Roman" w:cs="Times New Roman"/>
+          <w:color w:val="000000"/>
+          <w:shd w:val="clear" w:color="auto" w:fill="FFFFFF"/>
+        </w:rPr>
+        <w:t>kstra</w:t>
+      </w:r>
+      <w:proofErr w:type="spellEnd"/>
+      <w:r>
+        <w:rPr>
+          <w:rFonts w:ascii="Times New Roman" w:eastAsia="Times New Roman" w:hAnsi="Times New Roman" w:cs="Times New Roman"/>
+          <w:color w:val="000000"/>
+          <w:shd w:val="clear" w:color="auto" w:fill="FFFFFF"/>
+        </w:rPr>
+        <w:t xml:space="preserve"> famously stated that perfect fairness is impossible, Dr. Szymanski </w:t>
       </w:r>
       <w:r>
         <w:rPr>
@@ -348,7 +537,25 @@
           <w:shd w:val="clear" w:color="auto" w:fill="FFFFFF"/>
         </w:rPr>
         <w:tab/>
-        <w:t>Dr. Szymanski has been active in the field of computer science for decades, and this article is one of his most prominent; therefore, I believe it to be a reputable source. It has many downloads, has been cited 12 times, and continues to be downloaded 26 years after its publication. It was published by the International Conference on Supercomputing (ICS), a reputable aggregation of computer science-related articles. Published after just its second year, the ICS has occurred every year since and continues to be an influential presence in the world of computer science.</w:t>
+        <w:t xml:space="preserve">Dr. Szymanski has been active in the field of computer science for decades, and this article is one of his most prominent; therefore, I believe it to be a reputable source. It has many downloads, has been cited 12 times, and continues to be downloaded 26 years after its publication. </w:t>
+      </w:r>
+      <w:proofErr w:type="gramStart"/>
+      <w:r>
+        <w:rPr>
+          <w:rFonts w:ascii="Times New Roman" w:eastAsia="Times New Roman" w:hAnsi="Times New Roman" w:cs="Times New Roman"/>
+          <w:color w:val="000000"/>
+          <w:shd w:val="clear" w:color="auto" w:fill="FFFFFF"/>
+        </w:rPr>
+        <w:t>It was published by the International Conference on Supercomputing (ICS), a reputable aggregation of computer science-related articles</w:t>
+      </w:r>
+      <w:proofErr w:type="gramEnd"/>
+      <w:r>
+        <w:rPr>
+          <w:rFonts w:ascii="Times New Roman" w:eastAsia="Times New Roman" w:hAnsi="Times New Roman" w:cs="Times New Roman"/>
+          <w:color w:val="000000"/>
+          <w:shd w:val="clear" w:color="auto" w:fill="FFFFFF"/>
+        </w:rPr>
+        <w:t>. Published after just its second year, the ICS has occurred every year since and continues to be an influential presence in the world of computer science.</w:t>
       </w:r>
     </w:p>
     <w:p>
@@ -466,7 +673,70 @@
         <w:rPr>
           <w:rFonts w:ascii="Times New Roman" w:eastAsia="Times New Roman" w:hAnsi="Times New Roman" w:cs="Times New Roman"/>
         </w:rPr>
-        <w:t>t the Mutual Exclusion Problem”, author Gary L. Peterson from the department of computer science at the University of Rochester extends the work of Dijkstra, Lamport, and even his past work with regard to the problem of mutual exclusion. In Peterson’s previous work from the year before—“A new solution to Lamport’s concurrent programing problem using small shared variables”—he conceived an algorithm using two important variables, flag and turn, to solve the problem of mutual exclusion for only two processes. The important innovation from “Myths” is that his algorithm becomes generalized for more than two processes.</w:t>
+        <w:t xml:space="preserve">t the Mutual Exclusion Problem”, author Gary L. Peterson from the department of computer science at the University of Rochester extends the work of </w:t>
+      </w:r>
+      <w:proofErr w:type="spellStart"/>
+      <w:r>
+        <w:rPr>
+          <w:rFonts w:ascii="Times New Roman" w:eastAsia="Times New Roman" w:hAnsi="Times New Roman" w:cs="Times New Roman"/>
+        </w:rPr>
+        <w:t>Dijkstra</w:t>
+      </w:r>
+      <w:proofErr w:type="spellEnd"/>
+      <w:r>
+        <w:rPr>
+          <w:rFonts w:ascii="Times New Roman" w:eastAsia="Times New Roman" w:hAnsi="Times New Roman" w:cs="Times New Roman"/>
+        </w:rPr>
+        <w:t xml:space="preserve">, </w:t>
+      </w:r>
+      <w:proofErr w:type="spellStart"/>
+      <w:r>
+        <w:rPr>
+          <w:rFonts w:ascii="Times New Roman" w:eastAsia="Times New Roman" w:hAnsi="Times New Roman" w:cs="Times New Roman"/>
+        </w:rPr>
+        <w:t>Lamport</w:t>
+      </w:r>
+      <w:proofErr w:type="spellEnd"/>
+      <w:r>
+        <w:rPr>
+          <w:rFonts w:ascii="Times New Roman" w:eastAsia="Times New Roman" w:hAnsi="Times New Roman" w:cs="Times New Roman"/>
+        </w:rPr>
+        <w:t xml:space="preserve">, and even his past work with regard to the problem of mutual exclusion. In Peterson’s previous work from the year before—“A new solution to </w:t>
+      </w:r>
+      <w:proofErr w:type="spellStart"/>
+      <w:r>
+        <w:rPr>
+          <w:rFonts w:ascii="Times New Roman" w:eastAsia="Times New Roman" w:hAnsi="Times New Roman" w:cs="Times New Roman"/>
+        </w:rPr>
+        <w:t>Lamport’s</w:t>
+      </w:r>
+      <w:proofErr w:type="spellEnd"/>
+      <w:r>
+        <w:rPr>
+          <w:rFonts w:ascii="Times New Roman" w:eastAsia="Times New Roman" w:hAnsi="Times New Roman" w:cs="Times New Roman"/>
+        </w:rPr>
+        <w:t xml:space="preserve"> concurrent programing problem using small shared variables”—he conceived an algorithm using two important variables, flag and turn, to solve the problem of mutual </w:t>
+      </w:r>
+      <w:r>
+        <w:rPr>
+          <w:rFonts w:ascii="Times New Roman" w:eastAsia="Times New Roman" w:hAnsi="Times New Roman" w:cs="Times New Roman"/>
+        </w:rPr>
+        <w:lastRenderedPageBreak/>
+        <w:t xml:space="preserve">exclusion for only two processes. The important innovation from “Myths” is that his </w:t>
+      </w:r>
+      <w:proofErr w:type="gramStart"/>
+      <w:r>
+        <w:rPr>
+          <w:rFonts w:ascii="Times New Roman" w:eastAsia="Times New Roman" w:hAnsi="Times New Roman" w:cs="Times New Roman"/>
+        </w:rPr>
+        <w:t>algorithm</w:t>
+      </w:r>
+      <w:proofErr w:type="gramEnd"/>
+      <w:r>
+        <w:rPr>
+          <w:rFonts w:ascii="Times New Roman" w:eastAsia="Times New Roman" w:hAnsi="Times New Roman" w:cs="Times New Roman"/>
+        </w:rPr>
+        <w:t xml:space="preserve"> becomes generalized for more than two processes.</w:t>
       </w:r>
     </w:p>
     <w:p>
@@ -480,7 +750,35 @@
           <w:rFonts w:ascii="Times New Roman" w:eastAsia="Times New Roman" w:hAnsi="Times New Roman" w:cs="Times New Roman"/>
         </w:rPr>
         <w:tab/>
-        <w:t>I take this article as highly reputable. Gary L. Peterson is well known in his field, and the journal this article was published in, Information Processing Letters, is respectable, peer-reviewed, and long-lived. Its references include seminal articles from some of the big names, such as Dijkstra’s “Co-operating sequential processes” and Lamport’s “The mutual exclusion problem</w:t>
+        <w:t xml:space="preserve">I take this article as highly reputable. Gary L. Peterson is well known in his field, and the journal this article was published in, Information Processing Letters, is respectable, peer-reviewed, and long-lived. Its references include seminal articles from some of the big names, such as </w:t>
+      </w:r>
+      <w:proofErr w:type="spellStart"/>
+      <w:r>
+        <w:rPr>
+          <w:rFonts w:ascii="Times New Roman" w:eastAsia="Times New Roman" w:hAnsi="Times New Roman" w:cs="Times New Roman"/>
+        </w:rPr>
+        <w:t>Dijkstra’s</w:t>
+      </w:r>
+      <w:proofErr w:type="spellEnd"/>
+      <w:r>
+        <w:rPr>
+          <w:rFonts w:ascii="Times New Roman" w:eastAsia="Times New Roman" w:hAnsi="Times New Roman" w:cs="Times New Roman"/>
+        </w:rPr>
+        <w:t xml:space="preserve"> “Co-operating sequential processes” and </w:t>
+      </w:r>
+      <w:proofErr w:type="spellStart"/>
+      <w:r>
+        <w:rPr>
+          <w:rFonts w:ascii="Times New Roman" w:eastAsia="Times New Roman" w:hAnsi="Times New Roman" w:cs="Times New Roman"/>
+        </w:rPr>
+        <w:t>Lamport’s</w:t>
+      </w:r>
+      <w:proofErr w:type="spellEnd"/>
+      <w:r>
+        <w:rPr>
+          <w:rFonts w:ascii="Times New Roman" w:eastAsia="Times New Roman" w:hAnsi="Times New Roman" w:cs="Times New Roman"/>
+        </w:rPr>
+        <w:t xml:space="preserve"> “The mutual exclusion problem</w:t>
       </w:r>
       <w:r>
         <w:rPr>
@@ -488,8 +786,6 @@
         </w:rPr>
         <w:t>”.</w:t>
       </w:r>
-      <w:bookmarkStart w:id="0" w:name="_GoBack"/>
-      <w:bookmarkEnd w:id="0"/>
     </w:p>
     <w:sectPr>
       <w:pgSz w:w="12240" w:h="15840"/>
@@ -499,6 +795,27 @@
     </w:sectPr>
   </w:body>
 </w:document>
+</file>
+
+<file path=word/comments.xml><?xml version="1.0" encoding="utf-8"?>
+<w:comments xmlns:wpc="http://schemas.microsoft.com/office/word/2010/wordprocessingCanvas" xmlns:mo="http://schemas.microsoft.com/office/mac/office/2008/main" xmlns:mc="http://schemas.openxmlformats.org/markup-compatibility/2006" xmlns:mv="urn:schemas-microsoft-com:mac:vml" xmlns:o="urn:schemas-microsoft-com:office:office" xmlns:r="http://schemas.openxmlformats.org/officeDocument/2006/relationships" xmlns:m="http://schemas.openxmlformats.org/officeDocument/2006/math" xmlns:v="urn:schemas-microsoft-com:vml" xmlns:wp14="http://schemas.microsoft.com/office/word/2010/wordprocessingDrawing" xmlns:wp="http://schemas.openxmlformats.org/drawingml/2006/wordprocessingDrawing" xmlns:w10="urn:schemas-microsoft-com:office:word" xmlns:w="http://schemas.openxmlformats.org/wordprocessingml/2006/main" xmlns:w14="http://schemas.microsoft.com/office/word/2010/wordml" xmlns:wpg="http://schemas.microsoft.com/office/word/2010/wordprocessingGroup" xmlns:wpi="http://schemas.microsoft.com/office/word/2010/wordprocessingInk" xmlns:wne="http://schemas.microsoft.com/office/word/2006/wordml" xmlns:wps="http://schemas.microsoft.com/office/word/2010/wordprocessingShape" mc:Ignorable="w14 wp14">
+  <w:comment w:id="0" w:author="John David N. Dionisio" w:date="2014-05-03T01:22:00Z" w:initials="JD">
+    <w:p>
+      <w:pPr>
+        <w:pStyle w:val="CommentText"/>
+      </w:pPr>
+      <w:r>
+        <w:rPr>
+          <w:rStyle w:val="CommentReference"/>
+        </w:rPr>
+        <w:annotationRef/>
+      </w:r>
+      <w:r>
+        <w:t>Good observation.</w:t>
+      </w:r>
+    </w:p>
+  </w:comment>
+</w:comments>
 </file>
 
 <file path=word/styles.xml><?xml version="1.0" encoding="utf-8"?>
@@ -698,6 +1015,92 @@
     <w:rPr>
       <w:color w:val="0000FF" w:themeColor="hyperlink"/>
       <w:u w:val="single"/>
+    </w:rPr>
+  </w:style>
+  <w:style w:type="character" w:styleId="CommentReference">
+    <w:name w:val="annotation reference"/>
+    <w:basedOn w:val="DefaultParagraphFont"/>
+    <w:uiPriority w:val="99"/>
+    <w:semiHidden/>
+    <w:unhideWhenUsed/>
+    <w:rsid w:val="00E43827"/>
+    <w:rPr>
+      <w:sz w:val="18"/>
+      <w:szCs w:val="18"/>
+    </w:rPr>
+  </w:style>
+  <w:style w:type="paragraph" w:styleId="CommentText">
+    <w:name w:val="annotation text"/>
+    <w:basedOn w:val="Normal"/>
+    <w:link w:val="CommentTextChar"/>
+    <w:uiPriority w:val="99"/>
+    <w:semiHidden/>
+    <w:unhideWhenUsed/>
+    <w:rsid w:val="00E43827"/>
+  </w:style>
+  <w:style w:type="character" w:customStyle="1" w:styleId="CommentTextChar">
+    <w:name w:val="Comment Text Char"/>
+    <w:basedOn w:val="DefaultParagraphFont"/>
+    <w:link w:val="CommentText"/>
+    <w:uiPriority w:val="99"/>
+    <w:semiHidden/>
+    <w:rsid w:val="00E43827"/>
+  </w:style>
+  <w:style w:type="paragraph" w:styleId="CommentSubject">
+    <w:name w:val="annotation subject"/>
+    <w:basedOn w:val="CommentText"/>
+    <w:next w:val="CommentText"/>
+    <w:link w:val="CommentSubjectChar"/>
+    <w:uiPriority w:val="99"/>
+    <w:semiHidden/>
+    <w:unhideWhenUsed/>
+    <w:rsid w:val="00E43827"/>
+    <w:rPr>
+      <w:b/>
+      <w:bCs/>
+      <w:sz w:val="20"/>
+      <w:szCs w:val="20"/>
+    </w:rPr>
+  </w:style>
+  <w:style w:type="character" w:customStyle="1" w:styleId="CommentSubjectChar">
+    <w:name w:val="Comment Subject Char"/>
+    <w:basedOn w:val="CommentTextChar"/>
+    <w:link w:val="CommentSubject"/>
+    <w:uiPriority w:val="99"/>
+    <w:semiHidden/>
+    <w:rsid w:val="00E43827"/>
+    <w:rPr>
+      <w:b/>
+      <w:bCs/>
+      <w:sz w:val="20"/>
+      <w:szCs w:val="20"/>
+    </w:rPr>
+  </w:style>
+  <w:style w:type="paragraph" w:styleId="BalloonText">
+    <w:name w:val="Balloon Text"/>
+    <w:basedOn w:val="Normal"/>
+    <w:link w:val="BalloonTextChar"/>
+    <w:uiPriority w:val="99"/>
+    <w:semiHidden/>
+    <w:unhideWhenUsed/>
+    <w:rsid w:val="00E43827"/>
+    <w:rPr>
+      <w:rFonts w:ascii="Lucida Grande" w:hAnsi="Lucida Grande"/>
+      <w:sz w:val="18"/>
+      <w:szCs w:val="18"/>
+    </w:rPr>
+  </w:style>
+  <w:style w:type="character" w:customStyle="1" w:styleId="BalloonTextChar">
+    <w:name w:val="Balloon Text Char"/>
+    <w:basedOn w:val="DefaultParagraphFont"/>
+    <w:link w:val="BalloonText"/>
+    <w:uiPriority w:val="99"/>
+    <w:semiHidden/>
+    <w:rsid w:val="00E43827"/>
+    <w:rPr>
+      <w:rFonts w:ascii="Lucida Grande" w:hAnsi="Lucida Grande"/>
+      <w:sz w:val="18"/>
+      <w:szCs w:val="18"/>
     </w:rPr>
   </w:style>
 </w:styles>
@@ -900,6 +1303,92 @@
     <w:rPr>
       <w:color w:val="0000FF" w:themeColor="hyperlink"/>
       <w:u w:val="single"/>
+    </w:rPr>
+  </w:style>
+  <w:style w:type="character" w:styleId="CommentReference">
+    <w:name w:val="annotation reference"/>
+    <w:basedOn w:val="DefaultParagraphFont"/>
+    <w:uiPriority w:val="99"/>
+    <w:semiHidden/>
+    <w:unhideWhenUsed/>
+    <w:rsid w:val="00E43827"/>
+    <w:rPr>
+      <w:sz w:val="18"/>
+      <w:szCs w:val="18"/>
+    </w:rPr>
+  </w:style>
+  <w:style w:type="paragraph" w:styleId="CommentText">
+    <w:name w:val="annotation text"/>
+    <w:basedOn w:val="Normal"/>
+    <w:link w:val="CommentTextChar"/>
+    <w:uiPriority w:val="99"/>
+    <w:semiHidden/>
+    <w:unhideWhenUsed/>
+    <w:rsid w:val="00E43827"/>
+  </w:style>
+  <w:style w:type="character" w:customStyle="1" w:styleId="CommentTextChar">
+    <w:name w:val="Comment Text Char"/>
+    <w:basedOn w:val="DefaultParagraphFont"/>
+    <w:link w:val="CommentText"/>
+    <w:uiPriority w:val="99"/>
+    <w:semiHidden/>
+    <w:rsid w:val="00E43827"/>
+  </w:style>
+  <w:style w:type="paragraph" w:styleId="CommentSubject">
+    <w:name w:val="annotation subject"/>
+    <w:basedOn w:val="CommentText"/>
+    <w:next w:val="CommentText"/>
+    <w:link w:val="CommentSubjectChar"/>
+    <w:uiPriority w:val="99"/>
+    <w:semiHidden/>
+    <w:unhideWhenUsed/>
+    <w:rsid w:val="00E43827"/>
+    <w:rPr>
+      <w:b/>
+      <w:bCs/>
+      <w:sz w:val="20"/>
+      <w:szCs w:val="20"/>
+    </w:rPr>
+  </w:style>
+  <w:style w:type="character" w:customStyle="1" w:styleId="CommentSubjectChar">
+    <w:name w:val="Comment Subject Char"/>
+    <w:basedOn w:val="CommentTextChar"/>
+    <w:link w:val="CommentSubject"/>
+    <w:uiPriority w:val="99"/>
+    <w:semiHidden/>
+    <w:rsid w:val="00E43827"/>
+    <w:rPr>
+      <w:b/>
+      <w:bCs/>
+      <w:sz w:val="20"/>
+      <w:szCs w:val="20"/>
+    </w:rPr>
+  </w:style>
+  <w:style w:type="paragraph" w:styleId="BalloonText">
+    <w:name w:val="Balloon Text"/>
+    <w:basedOn w:val="Normal"/>
+    <w:link w:val="BalloonTextChar"/>
+    <w:uiPriority w:val="99"/>
+    <w:semiHidden/>
+    <w:unhideWhenUsed/>
+    <w:rsid w:val="00E43827"/>
+    <w:rPr>
+      <w:rFonts w:ascii="Lucida Grande" w:hAnsi="Lucida Grande"/>
+      <w:sz w:val="18"/>
+      <w:szCs w:val="18"/>
+    </w:rPr>
+  </w:style>
+  <w:style w:type="character" w:customStyle="1" w:styleId="BalloonTextChar">
+    <w:name w:val="Balloon Text Char"/>
+    <w:basedOn w:val="DefaultParagraphFont"/>
+    <w:link w:val="BalloonText"/>
+    <w:uiPriority w:val="99"/>
+    <w:semiHidden/>
+    <w:rsid w:val="00E43827"/>
+    <w:rPr>
+      <w:rFonts w:ascii="Lucida Grande" w:hAnsi="Lucida Grande"/>
+      <w:sz w:val="18"/>
+      <w:szCs w:val="18"/>
     </w:rPr>
   </w:style>
 </w:styles>

</xml_diff>